<commit_message>
new query + paintings
</commit_message>
<xml_diff>
--- a/docs/Old-Masters-Gallery-Dresden.docx
+++ b/docs/Old-Masters-Gallery-Dresden.docx
@@ -476,7 +476,7 @@
     </w:p>
     <w:bookmarkEnd w:id="25"/>
     <w:bookmarkEnd w:id="26"/>
-    <w:bookmarkStart w:id="62" w:name="paintings-catalogue"/>
+    <w:bookmarkStart w:id="51" w:name="paintings-catalogue"/>
     <w:p>
       <w:pPr>
         <w:pStyle w:val="Heading1"/>
@@ -488,6 +488,38 @@
     <w:p>
       <w:pPr>
         <w:pStyle w:val="FirstParagraph"/>
+      </w:pPr>
+      <w:r>
+        <w:t xml:space="preserve">Title: Portät König Maximilian II. von Bayern</w:t>
+      </w:r>
+    </w:p>
+    <w:p>
+      <w:pPr>
+        <w:pStyle w:val="BodyText"/>
+      </w:pPr>
+      <w:r>
+        <w:t xml:space="preserve">Year: 1860</w:t>
+      </w:r>
+    </w:p>
+    <w:p>
+      <w:pPr>
+        <w:pStyle w:val="BodyText"/>
+      </w:pPr>
+      <w:r>
+        <w:t xml:space="preserve">Creator: Franz Seraph von Stirnbrand</w:t>
+      </w:r>
+    </w:p>
+    <w:p>
+      <w:pPr>
+        <w:pStyle w:val="BodyText"/>
+      </w:pPr>
+      <w:r>
+        <w:t xml:space="preserve">Copyright: public domain</w:t>
+      </w:r>
+    </w:p>
+    <w:p>
+      <w:pPr>
+        <w:pStyle w:val="BodyText"/>
       </w:pPr>
       <w:r>
         <w:t xml:space="preserve">Wikidata link:</w:t>
@@ -500,7 +532,7 @@
           <w:rPr>
             <w:rStyle w:val="Hyperlink"/>
           </w:rPr>
-          <w:t xml:space="preserve">http://www.wikidata.org/entity/Q18689231</w:t>
+          <w:t xml:space="preserve">http://www.wikidata.org/entity/Q119228942</w:t>
         </w:r>
       </w:hyperlink>
     </w:p>
@@ -509,48 +541,16 @@
         <w:pStyle w:val="BodyText"/>
       </w:pPr>
       <w:r>
-        <w:t xml:space="preserve">Title: Maria Theresa, Archduchess of Habsburg</w:t>
-      </w:r>
-    </w:p>
-    <w:p>
-      <w:pPr>
-        <w:pStyle w:val="BodyText"/>
-      </w:pPr>
-      <w:r>
-        <w:t xml:space="preserve">Year: 1730</w:t>
-      </w:r>
-    </w:p>
-    <w:p>
-      <w:pPr>
-        <w:pStyle w:val="BodyText"/>
-      </w:pPr>
-      <w:r>
-        <w:t xml:space="preserve">Creator: Rosalba Carriera</w:t>
-      </w:r>
-    </w:p>
-    <w:p>
-      <w:pPr>
-        <w:pStyle w:val="BodyText"/>
-      </w:pPr>
-      <w:r>
-        <w:t xml:space="preserve">Copyright: public domain</w:t>
-      </w:r>
-    </w:p>
-    <w:p>
-      <w:pPr>
-        <w:pStyle w:val="BodyText"/>
-      </w:pPr>
-      <w:r>
         <w:drawing>
           <wp:inline>
-            <wp:extent cx="4851400" cy="6350000"/>
+            <wp:extent cx="4965700" cy="6350000"/>
             <wp:effectExtent b="0" l="0" r="0" t="0"/>
             <wp:docPr descr="" title="" id="29" name="Picture"/>
             <a:graphic>
               <a:graphicData uri="http://schemas.openxmlformats.org/drawingml/2006/picture">
                 <pic:pic>
                   <pic:nvPicPr>
-                    <pic:cNvPr descr="paintings_1jc_files/figure-docx/cell-2-output-2.png" id="30" name="Picture"/>
+                    <pic:cNvPr descr="paintings_stirnbrand_files/figure-docx/cell-2-output-2.png" id="30" name="Picture"/>
                     <pic:cNvPicPr>
                       <a:picLocks noChangeArrowheads="1" noChangeAspect="1"/>
                     </pic:cNvPicPr>
@@ -564,7 +564,7 @@
                   <pic:spPr bwMode="auto">
                     <a:xfrm>
                       <a:off x="0" y="0"/>
-                      <a:ext cx="4851400" cy="6350000"/>
+                      <a:ext cx="4965700" cy="6350000"/>
                     </a:xfrm>
                     <a:prstGeom prst="rect">
                       <a:avLst/>
@@ -588,6 +588,38 @@
         <w:pStyle w:val="BodyText"/>
       </w:pPr>
       <w:r>
+        <w:t xml:space="preserve">Title: Porträt Königin Pauline von Württemberg</w:t>
+      </w:r>
+    </w:p>
+    <w:p>
+      <w:pPr>
+        <w:pStyle w:val="BodyText"/>
+      </w:pPr>
+      <w:r>
+        <w:t xml:space="preserve">Year: 1822</w:t>
+      </w:r>
+    </w:p>
+    <w:p>
+      <w:pPr>
+        <w:pStyle w:val="BodyText"/>
+      </w:pPr>
+      <w:r>
+        <w:t xml:space="preserve">Creator: Franz Seraph von Stirnbrand</w:t>
+      </w:r>
+    </w:p>
+    <w:p>
+      <w:pPr>
+        <w:pStyle w:val="BodyText"/>
+      </w:pPr>
+      <w:r>
+        <w:t xml:space="preserve">Copyright: public domain</w:t>
+      </w:r>
+    </w:p>
+    <w:p>
+      <w:pPr>
+        <w:pStyle w:val="BodyText"/>
+      </w:pPr>
+      <w:r>
         <w:t xml:space="preserve">Wikidata link:</w:t>
       </w:r>
       <w:r>
@@ -598,7 +630,7 @@
           <w:rPr>
             <w:rStyle w:val="Hyperlink"/>
           </w:rPr>
-          <w:t xml:space="preserve">http://www.wikidata.org/entity/Q18689261</w:t>
+          <w:t xml:space="preserve">http://www.wikidata.org/entity/Q119230131</w:t>
         </w:r>
       </w:hyperlink>
     </w:p>
@@ -607,48 +639,16 @@
         <w:pStyle w:val="BodyText"/>
       </w:pPr>
       <w:r>
-        <w:t xml:space="preserve">Title: A Gentleman in a Gold Patterned Coat and Violet-Brown Cape</w:t>
-      </w:r>
-    </w:p>
-    <w:p>
-      <w:pPr>
-        <w:pStyle w:val="BodyText"/>
-      </w:pPr>
-      <w:r>
-        <w:t xml:space="preserve">Year: 1727</w:t>
-      </w:r>
-    </w:p>
-    <w:p>
-      <w:pPr>
-        <w:pStyle w:val="BodyText"/>
-      </w:pPr>
-      <w:r>
-        <w:t xml:space="preserve">Creator: Rosalba Carriera</w:t>
-      </w:r>
-    </w:p>
-    <w:p>
-      <w:pPr>
-        <w:pStyle w:val="BodyText"/>
-      </w:pPr>
-      <w:r>
-        <w:t xml:space="preserve">Copyright: public domain</w:t>
-      </w:r>
-    </w:p>
-    <w:p>
-      <w:pPr>
-        <w:pStyle w:val="BodyText"/>
-      </w:pPr>
-      <w:r>
         <w:drawing>
           <wp:inline>
-            <wp:extent cx="4927600" cy="6350000"/>
+            <wp:extent cx="5029200" cy="6350000"/>
             <wp:effectExtent b="0" l="0" r="0" t="0"/>
             <wp:docPr descr="" title="" id="33" name="Picture"/>
             <a:graphic>
               <a:graphicData uri="http://schemas.openxmlformats.org/drawingml/2006/picture">
                 <pic:pic>
                   <pic:nvPicPr>
-                    <pic:cNvPr descr="paintings_1jc_files/figure-docx/cell-2-output-4.png" id="34" name="Picture"/>
+                    <pic:cNvPr descr="paintings_stirnbrand_files/figure-docx/cell-2-output-4.png" id="34" name="Picture"/>
                     <pic:cNvPicPr>
                       <a:picLocks noChangeArrowheads="1" noChangeAspect="1"/>
                     </pic:cNvPicPr>
@@ -662,7 +662,7 @@
                   <pic:spPr bwMode="auto">
                     <a:xfrm>
                       <a:off x="0" y="0"/>
-                      <a:ext cx="4927600" cy="6350000"/>
+                      <a:ext cx="5029200" cy="6350000"/>
                     </a:xfrm>
                     <a:prstGeom prst="rect">
                       <a:avLst/>
@@ -686,6 +686,38 @@
         <w:pStyle w:val="BodyText"/>
       </w:pPr>
       <w:r>
+        <w:t xml:space="preserve">Title: Porträt Emilie Kuhn</w:t>
+      </w:r>
+    </w:p>
+    <w:p>
+      <w:pPr>
+        <w:pStyle w:val="BodyText"/>
+      </w:pPr>
+      <w:r>
+        <w:t xml:space="preserve">Year: 1842</w:t>
+      </w:r>
+    </w:p>
+    <w:p>
+      <w:pPr>
+        <w:pStyle w:val="BodyText"/>
+      </w:pPr>
+      <w:r>
+        <w:t xml:space="preserve">Creator: Franz Seraph von Stirnbrand</w:t>
+      </w:r>
+    </w:p>
+    <w:p>
+      <w:pPr>
+        <w:pStyle w:val="BodyText"/>
+      </w:pPr>
+      <w:r>
+        <w:t xml:space="preserve">Copyright: public domain</w:t>
+      </w:r>
+    </w:p>
+    <w:p>
+      <w:pPr>
+        <w:pStyle w:val="BodyText"/>
+      </w:pPr>
+      <w:r>
         <w:t xml:space="preserve">Wikidata link:</w:t>
       </w:r>
       <w:r>
@@ -696,7 +728,7 @@
           <w:rPr>
             <w:rStyle w:val="Hyperlink"/>
           </w:rPr>
-          <w:t xml:space="preserve">http://www.wikidata.org/entity/Q18689275</w:t>
+          <w:t xml:space="preserve">http://www.wikidata.org/entity/Q119230133</w:t>
         </w:r>
       </w:hyperlink>
     </w:p>
@@ -705,48 +737,16 @@
         <w:pStyle w:val="BodyText"/>
       </w:pPr>
       <w:r>
-        <w:t xml:space="preserve">Title: Louis XV of France as Dauphin</w:t>
-      </w:r>
-    </w:p>
-    <w:p>
-      <w:pPr>
-        <w:pStyle w:val="BodyText"/>
-      </w:pPr>
-      <w:r>
-        <w:t xml:space="preserve">Year: 1720</w:t>
-      </w:r>
-    </w:p>
-    <w:p>
-      <w:pPr>
-        <w:pStyle w:val="BodyText"/>
-      </w:pPr>
-      <w:r>
-        <w:t xml:space="preserve">Creator: Rosalba Carriera</w:t>
-      </w:r>
-    </w:p>
-    <w:p>
-      <w:pPr>
-        <w:pStyle w:val="BodyText"/>
-      </w:pPr>
-      <w:r>
-        <w:t xml:space="preserve">Copyright: public domain</w:t>
-      </w:r>
-    </w:p>
-    <w:p>
-      <w:pPr>
-        <w:pStyle w:val="BodyText"/>
-      </w:pPr>
-      <w:r>
         <w:drawing>
           <wp:inline>
-            <wp:extent cx="4762500" cy="6350000"/>
+            <wp:extent cx="5232400" cy="6350000"/>
             <wp:effectExtent b="0" l="0" r="0" t="0"/>
             <wp:docPr descr="" title="" id="37" name="Picture"/>
             <a:graphic>
               <a:graphicData uri="http://schemas.openxmlformats.org/drawingml/2006/picture">
                 <pic:pic>
                   <pic:nvPicPr>
-                    <pic:cNvPr descr="paintings_1jc_files/figure-docx/cell-2-output-6.png" id="38" name="Picture"/>
+                    <pic:cNvPr descr="paintings_stirnbrand_files/figure-docx/cell-2-output-6.png" id="38" name="Picture"/>
                     <pic:cNvPicPr>
                       <a:picLocks noChangeArrowheads="1" noChangeAspect="1"/>
                     </pic:cNvPicPr>
@@ -760,7 +760,7 @@
                   <pic:spPr bwMode="auto">
                     <a:xfrm>
                       <a:off x="0" y="0"/>
-                      <a:ext cx="4762500" cy="6350000"/>
+                      <a:ext cx="5232400" cy="6350000"/>
                     </a:xfrm>
                     <a:prstGeom prst="rect">
                       <a:avLst/>
@@ -784,6 +784,38 @@
         <w:pStyle w:val="BodyText"/>
       </w:pPr>
       <w:r>
+        <w:t xml:space="preserve">Title: Porträt Emilie Kuhn</w:t>
+      </w:r>
+    </w:p>
+    <w:p>
+      <w:pPr>
+        <w:pStyle w:val="BodyText"/>
+      </w:pPr>
+      <w:r>
+        <w:t xml:space="preserve">Year: 1849</w:t>
+      </w:r>
+    </w:p>
+    <w:p>
+      <w:pPr>
+        <w:pStyle w:val="BodyText"/>
+      </w:pPr>
+      <w:r>
+        <w:t xml:space="preserve">Creator: Franz Seraph von Stirnbrand</w:t>
+      </w:r>
+    </w:p>
+    <w:p>
+      <w:pPr>
+        <w:pStyle w:val="BodyText"/>
+      </w:pPr>
+      <w:r>
+        <w:t xml:space="preserve">Copyright: public domain</w:t>
+      </w:r>
+    </w:p>
+    <w:p>
+      <w:pPr>
+        <w:pStyle w:val="BodyText"/>
+      </w:pPr>
+      <w:r>
         <w:t xml:space="preserve">Wikidata link:</w:t>
       </w:r>
       <w:r>
@@ -794,7 +826,7 @@
           <w:rPr>
             <w:rStyle w:val="Hyperlink"/>
           </w:rPr>
-          <w:t xml:space="preserve">http://www.wikidata.org/entity/Q19266867</w:t>
+          <w:t xml:space="preserve">http://www.wikidata.org/entity/Q119230135</w:t>
         </w:r>
       </w:hyperlink>
     </w:p>
@@ -803,48 +835,16 @@
         <w:pStyle w:val="BodyText"/>
       </w:pPr>
       <w:r>
-        <w:t xml:space="preserve">Title: Las tres velas</w:t>
-      </w:r>
-    </w:p>
-    <w:p>
-      <w:pPr>
-        <w:pStyle w:val="BodyText"/>
-      </w:pPr>
-      <w:r>
-        <w:t xml:space="preserve">Year: 1903</w:t>
-      </w:r>
-    </w:p>
-    <w:p>
-      <w:pPr>
-        <w:pStyle w:val="BodyText"/>
-      </w:pPr>
-      <w:r>
-        <w:t xml:space="preserve">Creator: Joaquín Sorolla</w:t>
-      </w:r>
-    </w:p>
-    <w:p>
-      <w:pPr>
-        <w:pStyle w:val="BodyText"/>
-      </w:pPr>
-      <w:r>
-        <w:t xml:space="preserve">Copyright: public domain</w:t>
-      </w:r>
-    </w:p>
-    <w:p>
-      <w:pPr>
-        <w:pStyle w:val="BodyText"/>
-      </w:pPr>
-      <w:r>
         <w:drawing>
           <wp:inline>
-            <wp:extent cx="5334000" cy="3712464"/>
+            <wp:extent cx="5168900" cy="6350000"/>
             <wp:effectExtent b="0" l="0" r="0" t="0"/>
             <wp:docPr descr="" title="" id="41" name="Picture"/>
             <a:graphic>
               <a:graphicData uri="http://schemas.openxmlformats.org/drawingml/2006/picture">
                 <pic:pic>
                   <pic:nvPicPr>
-                    <pic:cNvPr descr="paintings_1jc_files/figure-docx/cell-2-output-8.png" id="42" name="Picture"/>
+                    <pic:cNvPr descr="paintings_stirnbrand_files/figure-docx/cell-2-output-8.png" id="42" name="Picture"/>
                     <pic:cNvPicPr>
                       <a:picLocks noChangeArrowheads="1" noChangeAspect="1"/>
                     </pic:cNvPicPr>
@@ -858,7 +858,7 @@
                   <pic:spPr bwMode="auto">
                     <a:xfrm>
                       <a:off x="0" y="0"/>
-                      <a:ext cx="5334000" cy="3712464"/>
+                      <a:ext cx="5168900" cy="6350000"/>
                     </a:xfrm>
                     <a:prstGeom prst="rect">
                       <a:avLst/>
@@ -882,6 +882,38 @@
         <w:pStyle w:val="BodyText"/>
       </w:pPr>
       <w:r>
+        <w:t xml:space="preserve">Title: Porträt König Wilhelm I. von Württemberg</w:t>
+      </w:r>
+    </w:p>
+    <w:p>
+      <w:pPr>
+        <w:pStyle w:val="BodyText"/>
+      </w:pPr>
+      <w:r>
+        <w:t xml:space="preserve">Year: 1859</w:t>
+      </w:r>
+    </w:p>
+    <w:p>
+      <w:pPr>
+        <w:pStyle w:val="BodyText"/>
+      </w:pPr>
+      <w:r>
+        <w:t xml:space="preserve">Creator: Franz Seraph von Stirnbrand</w:t>
+      </w:r>
+    </w:p>
+    <w:p>
+      <w:pPr>
+        <w:pStyle w:val="BodyText"/>
+      </w:pPr>
+      <w:r>
+        <w:t xml:space="preserve">Copyright: public domain</w:t>
+      </w:r>
+    </w:p>
+    <w:p>
+      <w:pPr>
+        <w:pStyle w:val="BodyText"/>
+      </w:pPr>
+      <w:r>
         <w:t xml:space="preserve">Wikidata link:</w:t>
       </w:r>
       <w:r>
@@ -892,7 +924,7 @@
           <w:rPr>
             <w:rStyle w:val="Hyperlink"/>
           </w:rPr>
-          <w:t xml:space="preserve">http://www.wikidata.org/entity/Q28798167</w:t>
+          <w:t xml:space="preserve">http://www.wikidata.org/entity/Q119230137</w:t>
         </w:r>
       </w:hyperlink>
     </w:p>
@@ -901,48 +933,16 @@
         <w:pStyle w:val="BodyText"/>
       </w:pPr>
       <w:r>
-        <w:t xml:space="preserve">Title: The Singer Faustina Bordoni (1697-1781) with a Musical Score</w:t>
-      </w:r>
-    </w:p>
-    <w:p>
-      <w:pPr>
-        <w:pStyle w:val="BodyText"/>
-      </w:pPr>
-      <w:r>
-        <w:t xml:space="preserve">Year: 1724</w:t>
-      </w:r>
-    </w:p>
-    <w:p>
-      <w:pPr>
-        <w:pStyle w:val="BodyText"/>
-      </w:pPr>
-      <w:r>
-        <w:t xml:space="preserve">Creator: Rosalba Carriera</w:t>
-      </w:r>
-    </w:p>
-    <w:p>
-      <w:pPr>
-        <w:pStyle w:val="BodyText"/>
-      </w:pPr>
-      <w:r>
-        <w:t xml:space="preserve">Copyright: public domain</w:t>
-      </w:r>
-    </w:p>
-    <w:p>
-      <w:pPr>
-        <w:pStyle w:val="BodyText"/>
-      </w:pPr>
-      <w:r>
         <w:drawing>
           <wp:inline>
-            <wp:extent cx="4673600" cy="6350000"/>
+            <wp:extent cx="5334000" cy="6006756"/>
             <wp:effectExtent b="0" l="0" r="0" t="0"/>
             <wp:docPr descr="" title="" id="45" name="Picture"/>
             <a:graphic>
               <a:graphicData uri="http://schemas.openxmlformats.org/drawingml/2006/picture">
                 <pic:pic>
                   <pic:nvPicPr>
-                    <pic:cNvPr descr="paintings_1jc_files/figure-docx/cell-2-output-10.png" id="46" name="Picture"/>
+                    <pic:cNvPr descr="paintings_stirnbrand_files/figure-docx/cell-2-output-10.png" id="46" name="Picture"/>
                     <pic:cNvPicPr>
                       <a:picLocks noChangeArrowheads="1" noChangeAspect="1"/>
                     </pic:cNvPicPr>
@@ -956,7 +956,7 @@
                   <pic:spPr bwMode="auto">
                     <a:xfrm>
                       <a:off x="0" y="0"/>
-                      <a:ext cx="4673600" cy="6350000"/>
+                      <a:ext cx="5334000" cy="6006756"/>
                     </a:xfrm>
                     <a:prstGeom prst="rect">
                       <a:avLst/>
@@ -980,6 +980,38 @@
         <w:pStyle w:val="BodyText"/>
       </w:pPr>
       <w:r>
+        <w:t xml:space="preserve">Title: Porträt König Wilhelm I. von Württemberg</w:t>
+      </w:r>
+    </w:p>
+    <w:p>
+      <w:pPr>
+        <w:pStyle w:val="BodyText"/>
+      </w:pPr>
+      <w:r>
+        <w:t xml:space="preserve">Year: 1841</w:t>
+      </w:r>
+    </w:p>
+    <w:p>
+      <w:pPr>
+        <w:pStyle w:val="BodyText"/>
+      </w:pPr>
+      <w:r>
+        <w:t xml:space="preserve">Creator: Franz Seraph von Stirnbrand</w:t>
+      </w:r>
+    </w:p>
+    <w:p>
+      <w:pPr>
+        <w:pStyle w:val="BodyText"/>
+      </w:pPr>
+      <w:r>
+        <w:t xml:space="preserve">Copyright: public domain</w:t>
+      </w:r>
+    </w:p>
+    <w:p>
+      <w:pPr>
+        <w:pStyle w:val="BodyText"/>
+      </w:pPr>
+      <w:r>
         <w:t xml:space="preserve">Wikidata link:</w:t>
       </w:r>
       <w:r>
@@ -990,7 +1022,7 @@
           <w:rPr>
             <w:rStyle w:val="Hyperlink"/>
           </w:rPr>
-          <w:t xml:space="preserve">http://www.wikidata.org/entity/Q50326304</w:t>
+          <w:t xml:space="preserve">http://www.wikidata.org/entity/Q119230139</w:t>
         </w:r>
       </w:hyperlink>
     </w:p>
@@ -999,48 +1031,16 @@
         <w:pStyle w:val="BodyText"/>
       </w:pPr>
       <w:r>
-        <w:t xml:space="preserve">Title: Judgement of Paris</w:t>
-      </w:r>
-    </w:p>
-    <w:p>
-      <w:pPr>
-        <w:pStyle w:val="BodyText"/>
-      </w:pPr>
-      <w:r>
-        <w:t xml:space="preserve">Year: 1712</w:t>
-      </w:r>
-    </w:p>
-    <w:p>
-      <w:pPr>
-        <w:pStyle w:val="BodyText"/>
-      </w:pPr>
-      <w:r>
-        <w:t xml:space="preserve">Creator: Adriaen van der Werff</w:t>
-      </w:r>
-    </w:p>
-    <w:p>
-      <w:pPr>
-        <w:pStyle w:val="BodyText"/>
-      </w:pPr>
-      <w:r>
-        <w:t xml:space="preserve">Copyright: public domain</w:t>
-      </w:r>
-    </w:p>
-    <w:p>
-      <w:pPr>
-        <w:pStyle w:val="BodyText"/>
-      </w:pPr>
-      <w:r>
         <w:drawing>
           <wp:inline>
-            <wp:extent cx="5334000" cy="6075170"/>
+            <wp:extent cx="3492500" cy="6350000"/>
             <wp:effectExtent b="0" l="0" r="0" t="0"/>
             <wp:docPr descr="" title="" id="49" name="Picture"/>
             <a:graphic>
               <a:graphicData uri="http://schemas.openxmlformats.org/drawingml/2006/picture">
                 <pic:pic>
                   <pic:nvPicPr>
-                    <pic:cNvPr descr="paintings_1jc_files/figure-docx/cell-2-output-12.png" id="50" name="Picture"/>
+                    <pic:cNvPr descr="paintings_stirnbrand_files/figure-docx/cell-2-output-12.png" id="50" name="Picture"/>
                     <pic:cNvPicPr>
                       <a:picLocks noChangeArrowheads="1" noChangeAspect="1"/>
                     </pic:cNvPicPr>
@@ -1054,7 +1054,7 @@
                   <pic:spPr bwMode="auto">
                     <a:xfrm>
                       <a:off x="0" y="0"/>
-                      <a:ext cx="5334000" cy="6075170"/>
+                      <a:ext cx="3492500" cy="6350000"/>
                     </a:xfrm>
                     <a:prstGeom prst="rect">
                       <a:avLst/>
@@ -1073,301 +1073,7 @@
         </w:drawing>
       </w:r>
     </w:p>
-    <w:p>
-      <w:pPr>
-        <w:pStyle w:val="BodyText"/>
-      </w:pPr>
-      <w:r>
-        <w:t xml:space="preserve">Wikidata link:</w:t>
-      </w:r>
-      <w:r>
-        <w:t xml:space="preserve"> </w:t>
-      </w:r>
-      <w:hyperlink r:id="rId47">
-        <w:r>
-          <w:rPr>
-            <w:rStyle w:val="Hyperlink"/>
-          </w:rPr>
-          <w:t xml:space="preserve">http://www.wikidata.org/entity/Q50326304</w:t>
-        </w:r>
-      </w:hyperlink>
-    </w:p>
-    <w:p>
-      <w:pPr>
-        <w:pStyle w:val="BodyText"/>
-      </w:pPr>
-      <w:r>
-        <w:t xml:space="preserve">Title: Judgement of Paris</w:t>
-      </w:r>
-    </w:p>
-    <w:p>
-      <w:pPr>
-        <w:pStyle w:val="BodyText"/>
-      </w:pPr>
-      <w:r>
-        <w:t xml:space="preserve">Year: 1712</w:t>
-      </w:r>
-    </w:p>
-    <w:p>
-      <w:pPr>
-        <w:pStyle w:val="BodyText"/>
-      </w:pPr>
-      <w:r>
-        <w:t xml:space="preserve">Creator: Adriaen van der Werff</w:t>
-      </w:r>
-    </w:p>
-    <w:p>
-      <w:pPr>
-        <w:pStyle w:val="BodyText"/>
-      </w:pPr>
-      <w:r>
-        <w:t xml:space="preserve">Copyright: public domain</w:t>
-      </w:r>
-    </w:p>
-    <w:p>
-      <w:pPr>
-        <w:pStyle w:val="BodyText"/>
-      </w:pPr>
-      <w:r>
-        <w:drawing>
-          <wp:inline>
-            <wp:extent cx="5334000" cy="1781556"/>
-            <wp:effectExtent b="0" l="0" r="0" t="0"/>
-            <wp:docPr descr="" title="" id="52" name="Picture"/>
-            <a:graphic>
-              <a:graphicData uri="http://schemas.openxmlformats.org/drawingml/2006/picture">
-                <pic:pic>
-                  <pic:nvPicPr>
-                    <pic:cNvPr descr="paintings_1jc_files/figure-docx/cell-2-output-14.png" id="53" name="Picture"/>
-                    <pic:cNvPicPr>
-                      <a:picLocks noChangeArrowheads="1" noChangeAspect="1"/>
-                    </pic:cNvPicPr>
-                  </pic:nvPicPr>
-                  <pic:blipFill>
-                    <a:blip r:embed="rId51"/>
-                    <a:stretch>
-                      <a:fillRect/>
-                    </a:stretch>
-                  </pic:blipFill>
-                  <pic:spPr bwMode="auto">
-                    <a:xfrm>
-                      <a:off x="0" y="0"/>
-                      <a:ext cx="5334000" cy="1781556"/>
-                    </a:xfrm>
-                    <a:prstGeom prst="rect">
-                      <a:avLst/>
-                    </a:prstGeom>
-                    <a:noFill/>
-                    <a:ln w="9525">
-                      <a:noFill/>
-                      <a:headEnd/>
-                      <a:tailEnd/>
-                    </a:ln>
-                  </pic:spPr>
-                </pic:pic>
-              </a:graphicData>
-            </a:graphic>
-          </wp:inline>
-        </w:drawing>
-      </w:r>
-    </w:p>
-    <w:p>
-      <w:pPr>
-        <w:pStyle w:val="BodyText"/>
-      </w:pPr>
-      <w:r>
-        <w:t xml:space="preserve">Wikidata link:</w:t>
-      </w:r>
-      <w:r>
-        <w:t xml:space="preserve"> </w:t>
-      </w:r>
-      <w:hyperlink r:id="rId54">
-        <w:r>
-          <w:rPr>
-            <w:rStyle w:val="Hyperlink"/>
-          </w:rPr>
-          <w:t xml:space="preserve">http://www.wikidata.org/entity/Q50327445</w:t>
-        </w:r>
-      </w:hyperlink>
-    </w:p>
-    <w:p>
-      <w:pPr>
-        <w:pStyle w:val="BodyText"/>
-      </w:pPr>
-      <w:r>
-        <w:t xml:space="preserve">Title: Youthful self-portrait</w:t>
-      </w:r>
-    </w:p>
-    <w:p>
-      <w:pPr>
-        <w:pStyle w:val="BodyText"/>
-      </w:pPr>
-      <w:r>
-        <w:t xml:space="preserve">Year: 1765</w:t>
-      </w:r>
-    </w:p>
-    <w:p>
-      <w:pPr>
-        <w:pStyle w:val="BodyText"/>
-      </w:pPr>
-      <w:r>
-        <w:t xml:space="preserve">Creator: Anton Graff</w:t>
-      </w:r>
-    </w:p>
-    <w:p>
-      <w:pPr>
-        <w:pStyle w:val="BodyText"/>
-      </w:pPr>
-      <w:r>
-        <w:t xml:space="preserve">Copyright: public domain</w:t>
-      </w:r>
-    </w:p>
-    <w:p>
-      <w:pPr>
-        <w:pStyle w:val="BodyText"/>
-      </w:pPr>
-      <w:r>
-        <w:drawing>
-          <wp:inline>
-            <wp:extent cx="4914900" cy="6350000"/>
-            <wp:effectExtent b="0" l="0" r="0" t="0"/>
-            <wp:docPr descr="" title="" id="56" name="Picture"/>
-            <a:graphic>
-              <a:graphicData uri="http://schemas.openxmlformats.org/drawingml/2006/picture">
-                <pic:pic>
-                  <pic:nvPicPr>
-                    <pic:cNvPr descr="paintings_1jc_files/figure-docx/cell-2-output-16.png" id="57" name="Picture"/>
-                    <pic:cNvPicPr>
-                      <a:picLocks noChangeArrowheads="1" noChangeAspect="1"/>
-                    </pic:cNvPicPr>
-                  </pic:nvPicPr>
-                  <pic:blipFill>
-                    <a:blip r:embed="rId55"/>
-                    <a:stretch>
-                      <a:fillRect/>
-                    </a:stretch>
-                  </pic:blipFill>
-                  <pic:spPr bwMode="auto">
-                    <a:xfrm>
-                      <a:off x="0" y="0"/>
-                      <a:ext cx="4914900" cy="6350000"/>
-                    </a:xfrm>
-                    <a:prstGeom prst="rect">
-                      <a:avLst/>
-                    </a:prstGeom>
-                    <a:noFill/>
-                    <a:ln w="9525">
-                      <a:noFill/>
-                      <a:headEnd/>
-                      <a:tailEnd/>
-                    </a:ln>
-                  </pic:spPr>
-                </pic:pic>
-              </a:graphicData>
-            </a:graphic>
-          </wp:inline>
-        </w:drawing>
-      </w:r>
-    </w:p>
-    <w:p>
-      <w:pPr>
-        <w:pStyle w:val="BodyText"/>
-      </w:pPr>
-      <w:r>
-        <w:t xml:space="preserve">Wikidata link:</w:t>
-      </w:r>
-      <w:r>
-        <w:t xml:space="preserve"> </w:t>
-      </w:r>
-      <w:hyperlink r:id="rId58">
-        <w:r>
-          <w:rPr>
-            <w:rStyle w:val="Hyperlink"/>
-          </w:rPr>
-          <w:t xml:space="preserve">http://www.wikidata.org/entity/Q64541395</w:t>
-        </w:r>
-      </w:hyperlink>
-    </w:p>
-    <w:p>
-      <w:pPr>
-        <w:pStyle w:val="BodyText"/>
-      </w:pPr>
-      <w:r>
-        <w:t xml:space="preserve">Title: Portrait of Heinrich von Brühl</w:t>
-      </w:r>
-    </w:p>
-    <w:p>
-      <w:pPr>
-        <w:pStyle w:val="BodyText"/>
-      </w:pPr>
-      <w:r>
-        <w:t xml:space="preserve">Year: 1753</w:t>
-      </w:r>
-    </w:p>
-    <w:p>
-      <w:pPr>
-        <w:pStyle w:val="BodyText"/>
-      </w:pPr>
-      <w:r>
-        <w:t xml:space="preserve">Creator: Marcello Bacciarelli</w:t>
-      </w:r>
-    </w:p>
-    <w:p>
-      <w:pPr>
-        <w:pStyle w:val="BodyText"/>
-      </w:pPr>
-      <w:r>
-        <w:t xml:space="preserve">Copyright: public domain</w:t>
-      </w:r>
-    </w:p>
-    <w:p>
-      <w:pPr>
-        <w:pStyle w:val="BodyText"/>
-      </w:pPr>
-      <w:r>
-        <w:drawing>
-          <wp:inline>
-            <wp:extent cx="4775200" cy="6350000"/>
-            <wp:effectExtent b="0" l="0" r="0" t="0"/>
-            <wp:docPr descr="" title="" id="60" name="Picture"/>
-            <a:graphic>
-              <a:graphicData uri="http://schemas.openxmlformats.org/drawingml/2006/picture">
-                <pic:pic>
-                  <pic:nvPicPr>
-                    <pic:cNvPr descr="paintings_1jc_files/figure-docx/cell-2-output-18.png" id="61" name="Picture"/>
-                    <pic:cNvPicPr>
-                      <a:picLocks noChangeArrowheads="1" noChangeAspect="1"/>
-                    </pic:cNvPicPr>
-                  </pic:nvPicPr>
-                  <pic:blipFill>
-                    <a:blip r:embed="rId59"/>
-                    <a:stretch>
-                      <a:fillRect/>
-                    </a:stretch>
-                  </pic:blipFill>
-                  <pic:spPr bwMode="auto">
-                    <a:xfrm>
-                      <a:off x="0" y="0"/>
-                      <a:ext cx="4775200" cy="6350000"/>
-                    </a:xfrm>
-                    <a:prstGeom prst="rect">
-                      <a:avLst/>
-                    </a:prstGeom>
-                    <a:noFill/>
-                    <a:ln w="9525">
-                      <a:noFill/>
-                      <a:headEnd/>
-                      <a:tailEnd/>
-                    </a:ln>
-                  </pic:spPr>
-                </pic:pic>
-              </a:graphicData>
-            </a:graphic>
-          </wp:inline>
-        </w:drawing>
-      </w:r>
-    </w:p>
-    <w:bookmarkEnd w:id="62"/>
+    <w:bookmarkEnd w:id="51"/>
     <w:sectPr/>
   </w:body>
 </w:document>

</xml_diff>